<commit_message>
Camera hooked up in the scene.
</commit_message>
<xml_diff>
--- a/CharacterController Checklist.docx
+++ b/CharacterController Checklist.docx
@@ -35,54 +35,24 @@
           <w:lang w:val="en-US"/>
         </w:rPr>
       </w:pPr>
-      <w:proofErr w:type="spellStart"/>
-      <w:r>
-        <w:rPr>
-          <w:lang w:val="en-US"/>
-        </w:rPr>
-        <w:t>PlayerCharacter</w:t>
-      </w:r>
-      <w:proofErr w:type="spellEnd"/>
-      <w:r>
-        <w:rPr>
-          <w:lang w:val="en-US"/>
-        </w:rPr>
-        <w:t xml:space="preserve"> script</w:t>
-      </w:r>
-    </w:p>
-    <w:p>
-      <w:pPr>
-        <w:rPr>
-          <w:lang w:val="en-US"/>
-        </w:rPr>
-      </w:pPr>
-      <w:proofErr w:type="gramStart"/>
-      <w:r>
-        <w:rPr>
-          <w:lang w:val="en-US"/>
-        </w:rPr>
-        <w:t>Make  a</w:t>
-      </w:r>
-      <w:proofErr w:type="gramEnd"/>
-      <w:r>
-        <w:rPr>
-          <w:lang w:val="en-US"/>
-        </w:rPr>
-        <w:t xml:space="preserve"> script to go next to the </w:t>
-      </w:r>
-      <w:proofErr w:type="spellStart"/>
-      <w:r>
-        <w:rPr>
-          <w:lang w:val="en-US"/>
-        </w:rPr>
-        <w:t>CharacterController</w:t>
-      </w:r>
-      <w:proofErr w:type="spellEnd"/>
-      <w:r>
-        <w:rPr>
-          <w:lang w:val="en-US"/>
-        </w:rPr>
-        <w:t xml:space="preserve"> component that’s provided by Unity</w:t>
+      <w:r>
+        <w:rPr>
+          <w:lang w:val="en-US"/>
+        </w:rPr>
+        <w:t>PlayerCharacter script</w:t>
+      </w:r>
+    </w:p>
+    <w:p>
+      <w:pPr>
+        <w:rPr>
+          <w:lang w:val="en-US"/>
+        </w:rPr>
+      </w:pPr>
+      <w:r>
+        <w:rPr>
+          <w:lang w:val="en-US"/>
+        </w:rPr>
+        <w:t>Make  a script to go next to the CharacterController component that’s provided by Unity</w:t>
       </w:r>
     </w:p>
     <w:p>
@@ -100,21 +70,7 @@
         <w:rPr>
           <w:lang w:val="en-US"/>
         </w:rPr>
-        <w:t xml:space="preserve">Remove any Colliders. The </w:t>
-      </w:r>
-      <w:proofErr w:type="spellStart"/>
-      <w:r>
-        <w:rPr>
-          <w:lang w:val="en-US"/>
-        </w:rPr>
-        <w:t>CharacterController</w:t>
-      </w:r>
-      <w:proofErr w:type="spellEnd"/>
-      <w:r>
-        <w:rPr>
-          <w:lang w:val="en-US"/>
-        </w:rPr>
-        <w:t xml:space="preserve"> has a built-in capsule</w:t>
+        <w:t>Remove any Colliders. The CharacterController has a built-in capsule</w:t>
       </w:r>
     </w:p>
     <w:p>
@@ -132,30 +88,8 @@
         <w:rPr>
           <w:lang w:val="en-US"/>
         </w:rPr>
-        <w:t xml:space="preserve">This should talk to the sibling </w:t>
-      </w:r>
-      <w:proofErr w:type="spellStart"/>
-      <w:r>
-        <w:rPr>
-          <w:lang w:val="en-US"/>
-        </w:rPr>
-        <w:t>CharacterController</w:t>
-      </w:r>
-      <w:proofErr w:type="spellEnd"/>
-      <w:r>
-        <w:rPr>
-          <w:lang w:val="en-US"/>
-        </w:rPr>
-        <w:t xml:space="preserve"> component, and call </w:t>
-      </w:r>
-      <w:proofErr w:type="spellStart"/>
-      <w:r>
-        <w:rPr>
-          <w:lang w:val="en-US"/>
-        </w:rPr>
-        <w:t>CharacterController.Move</w:t>
-      </w:r>
-      <w:proofErr w:type="spellEnd"/>
+        <w:t>This should talk to the sibling CharacterController component, and call CharacterController.Move</w:t>
+      </w:r>
       <w:r>
         <w:rPr>
           <w:lang w:val="en-US"/>
@@ -166,35 +100,7 @@
         <w:rPr>
           <w:lang w:val="en-US"/>
         </w:rPr>
-        <w:t xml:space="preserve"> once per frame. Note that the movement you pass in is a position delta, so multiply by </w:t>
-      </w:r>
-      <w:proofErr w:type="spellStart"/>
-      <w:r>
-        <w:rPr>
-          <w:lang w:val="en-US"/>
-        </w:rPr>
-        <w:t>Time.fixedDeltaTime</w:t>
-      </w:r>
-      <w:proofErr w:type="spellEnd"/>
-      <w:r>
-        <w:rPr>
-          <w:lang w:val="en-US"/>
-        </w:rPr>
-        <w:t xml:space="preserve"> or </w:t>
-      </w:r>
-      <w:proofErr w:type="spellStart"/>
-      <w:r>
-        <w:rPr>
-          <w:lang w:val="en-US"/>
-        </w:rPr>
-        <w:t>Time.deltaTime</w:t>
-      </w:r>
-      <w:proofErr w:type="spellEnd"/>
-      <w:r>
-        <w:rPr>
-          <w:lang w:val="en-US"/>
-        </w:rPr>
-        <w:t xml:space="preserve"> as appropriate.</w:t>
+        <w:t xml:space="preserve"> once per frame. Note that the movement you pass in is a position delta, so multiply by Time.fixedDeltaTime or Time.deltaTime as appropriate.</w:t>
       </w:r>
     </w:p>
     <w:p>
@@ -230,41 +136,13 @@
         <w:rPr>
           <w:lang w:val="en-US"/>
         </w:rPr>
-        <w:t xml:space="preserve">Apply gravity every frame whether grounded or not. This makes the </w:t>
-      </w:r>
-      <w:proofErr w:type="spellStart"/>
-      <w:r>
-        <w:rPr>
-          <w:lang w:val="en-US"/>
-        </w:rPr>
-        <w:t>CharacterController.isGrounded</w:t>
-      </w:r>
-      <w:proofErr w:type="spellEnd"/>
-      <w:r>
-        <w:rPr>
-          <w:lang w:val="en-US"/>
-        </w:rPr>
-        <w:t xml:space="preserve"> method reliable.</w:t>
-      </w:r>
-      <w:r>
-        <w:rPr>
-          <w:lang w:val="en-US"/>
-        </w:rPr>
-        <w:t xml:space="preserve"> Use </w:t>
-      </w:r>
-      <w:proofErr w:type="spellStart"/>
-      <w:r>
-        <w:rPr>
-          <w:lang w:val="en-US"/>
-        </w:rPr>
-        <w:t>Physics.gravity</w:t>
-      </w:r>
-      <w:proofErr w:type="spellEnd"/>
-      <w:r>
-        <w:rPr>
-          <w:lang w:val="en-US"/>
-        </w:rPr>
-        <w:t xml:space="preserve"> and a possible multiplier</w:t>
+        <w:t>Apply gravity every frame whether grounded or not. This makes the CharacterController.isGrounded method reliable.</w:t>
+      </w:r>
+      <w:r>
+        <w:rPr>
+          <w:lang w:val="en-US"/>
+        </w:rPr>
+        <w:t xml:space="preserve"> Use Physics.gravity and a possible multiplier</w:t>
       </w:r>
     </w:p>
     <w:p>
@@ -300,49 +178,7 @@
         <w:rPr>
           <w:lang w:val="en-US"/>
         </w:rPr>
-        <w:t xml:space="preserve">Add an </w:t>
-      </w:r>
-      <w:proofErr w:type="spellStart"/>
-      <w:r>
-        <w:rPr>
-          <w:lang w:val="en-US"/>
-        </w:rPr>
-        <w:t>OnControllerColliderHit</w:t>
-      </w:r>
-      <w:proofErr w:type="spellEnd"/>
-      <w:r>
-        <w:rPr>
-          <w:lang w:val="en-US"/>
-        </w:rPr>
-        <w:t xml:space="preserve"> function to get more detailed information about where the </w:t>
-      </w:r>
-      <w:proofErr w:type="spellStart"/>
-      <w:r>
-        <w:rPr>
-          <w:lang w:val="en-US"/>
-        </w:rPr>
-        <w:t>CharacterController</w:t>
-      </w:r>
-      <w:proofErr w:type="spellEnd"/>
-      <w:r>
-        <w:rPr>
-          <w:lang w:val="en-US"/>
-        </w:rPr>
-        <w:t xml:space="preserve"> is being hit. This gets called automatically like </w:t>
-      </w:r>
-      <w:proofErr w:type="spellStart"/>
-      <w:r>
-        <w:rPr>
-          <w:lang w:val="en-US"/>
-        </w:rPr>
-        <w:t>OnTriggerEnter</w:t>
-      </w:r>
-      <w:proofErr w:type="spellEnd"/>
-      <w:r>
-        <w:rPr>
-          <w:lang w:val="en-US"/>
-        </w:rPr>
-        <w:t xml:space="preserve"> does.</w:t>
+        <w:t>Add an OnControllerColliderHit function to get more detailed information about where the CharacterController is being hit. This gets called automatically like OnTriggerEnter does.</w:t>
       </w:r>
     </w:p>
     <w:p>
@@ -360,23 +196,7 @@
         <w:rPr>
           <w:lang w:val="en-US"/>
         </w:rPr>
-        <w:t xml:space="preserve">Jumping should just set the </w:t>
-      </w:r>
-      <w:proofErr w:type="spellStart"/>
-      <w:proofErr w:type="gramStart"/>
-      <w:r>
-        <w:rPr>
-          <w:lang w:val="en-US"/>
-        </w:rPr>
-        <w:t>velocity.y</w:t>
-      </w:r>
-      <w:proofErr w:type="spellEnd"/>
-      <w:proofErr w:type="gramEnd"/>
-      <w:r>
-        <w:rPr>
-          <w:lang w:val="en-US"/>
-        </w:rPr>
-        <w:t xml:space="preserve"> to a positive value when the Jump button is pressed and the character is grounded. You can use the kinematic equations to make the jump velocity match a desired jump height.</w:t>
+        <w:t>Jumping should just set the velocity.y to a positive value when the Jump button is pressed and the character is grounded. You can use the kinematic equations to make the jump velocity match a desired jump height.</w:t>
       </w:r>
     </w:p>
     <w:p>
@@ -441,23 +261,7 @@
         </w:numPr>
       </w:pPr>
       <w:r>
-        <w:t xml:space="preserve">Moving the mouse left and right should make the camera’s </w:t>
-      </w:r>
-      <w:proofErr w:type="spellStart"/>
-      <w:r>
-        <w:t>eulerAngles.Y</w:t>
-      </w:r>
-      <w:proofErr w:type="spellEnd"/>
-      <w:r>
-        <w:t xml:space="preserve"> change. Use </w:t>
-      </w:r>
-      <w:proofErr w:type="spellStart"/>
-      <w:r>
-        <w:t>Input.GetAxis</w:t>
-      </w:r>
-      <w:proofErr w:type="spellEnd"/>
-      <w:r>
-        <w:t>(“Mouse X”) to get horizontal mouse deltas</w:t>
+        <w:t>Moving the mouse left and right should make the camera’s eulerAngles.Y change. Use Input.GetAxis(“Mouse X”) to get horizontal mouse deltas</w:t>
       </w:r>
     </w:p>
     <w:p>
@@ -469,26 +273,13 @@
         </w:numPr>
       </w:pPr>
       <w:r>
-        <w:t xml:space="preserve">Moving the mouse left and right should make the camera’s </w:t>
-      </w:r>
-      <w:proofErr w:type="spellStart"/>
-      <w:r>
-        <w:t>eulerAngles.</w:t>
+        <w:t>Moving the mouse left and right should make the camera’s eulerAngles.</w:t>
       </w:r>
       <w:r>
         <w:t>X</w:t>
       </w:r>
-      <w:proofErr w:type="spellEnd"/>
-      <w:r>
-        <w:t xml:space="preserve"> change. Use </w:t>
-      </w:r>
-      <w:proofErr w:type="spellStart"/>
-      <w:r>
-        <w:t>Input.GetAxis</w:t>
-      </w:r>
-      <w:proofErr w:type="spellEnd"/>
-      <w:r>
-        <w:t xml:space="preserve">(“Mouse </w:t>
+      <w:r>
+        <w:t xml:space="preserve"> change. Use Input.GetAxis(“Mouse </w:t>
       </w:r>
       <w:r>
         <w:t>Y</w:t>
@@ -503,15 +294,7 @@
         <w:t>mouse deltas</w:t>
       </w:r>
       <w:r>
-        <w:t xml:space="preserve">. Maybe clamp this between 0 and 70 to stop the camera getting gimbal lock at the </w:t>
-      </w:r>
-      <w:proofErr w:type="gramStart"/>
-      <w:r>
-        <w:t>poles, or</w:t>
-      </w:r>
-      <w:proofErr w:type="gramEnd"/>
-      <w:r>
-        <w:t xml:space="preserve"> going under the floor.</w:t>
+        <w:t>. Maybe clamp this between 0 and 70 to stop the camera getting gimbal lock at the poles, or going under the floor.</w:t>
       </w:r>
     </w:p>
     <w:p>
@@ -538,28 +321,7 @@
         </w:numPr>
       </w:pPr>
       <w:r>
-        <w:t xml:space="preserve">Use </w:t>
-      </w:r>
-      <w:proofErr w:type="spellStart"/>
-      <w:proofErr w:type="gramStart"/>
-      <w:r>
-        <w:t>GetAxis</w:t>
-      </w:r>
-      <w:proofErr w:type="spellEnd"/>
-      <w:r>
-        <w:t>(</w:t>
-      </w:r>
-      <w:proofErr w:type="gramEnd"/>
-      <w:r>
-        <w:t xml:space="preserve">“Mouse </w:t>
-      </w:r>
-      <w:proofErr w:type="spellStart"/>
-      <w:r>
-        <w:t>ScrollWheel</w:t>
-      </w:r>
-      <w:proofErr w:type="spellEnd"/>
-      <w:r>
-        <w:t>” to zoom in and out if you like by changing the distance back from the player.</w:t>
+        <w:t>Use GetAxis(“Mouse ScrollWheel” to zoom in and out if you like by changing the distance back from the player.</w:t>
       </w:r>
     </w:p>
     <w:p>
@@ -571,37 +333,8 @@
         </w:numPr>
       </w:pPr>
       <w:r>
-        <w:t xml:space="preserve">You can </w:t>
-      </w:r>
-      <w:proofErr w:type="spellStart"/>
-      <w:r>
-        <w:t>raycast</w:t>
-      </w:r>
-      <w:proofErr w:type="spellEnd"/>
-      <w:r>
-        <w:t xml:space="preserve"> from (player’s feet plus distance up) back along the forward vector to see if you hit anything. If you do, use </w:t>
-      </w:r>
-      <w:proofErr w:type="spellStart"/>
-      <w:r>
-        <w:t>RaycastHit.distance</w:t>
-      </w:r>
-      <w:proofErr w:type="spellEnd"/>
-      <w:r>
-        <w:t xml:space="preserve"> to pull the camera in. Let it relax out again if there’s no collision using </w:t>
-      </w:r>
-      <w:proofErr w:type="spellStart"/>
-      <w:r>
-        <w:t>Mathf</w:t>
-      </w:r>
-      <w:proofErr w:type="spellEnd"/>
-      <w:r>
-        <w:t xml:space="preserve">. </w:t>
-      </w:r>
-      <w:proofErr w:type="spellStart"/>
-      <w:r>
-        <w:t>MoveTowards</w:t>
-      </w:r>
-      <w:proofErr w:type="spellEnd"/>
+        <w:t>You can raycast from (player’s feet plus distance up) back along the forward vector to see if you hit anything. If you do, use RaycastHit.distance to pull the camera in. Let it relax out again if there’s no collision using Mathf. MoveTowards</w:t>
+      </w:r>
     </w:p>
     <w:p>
       <w:pPr>
@@ -685,21 +418,7 @@
         <w:rPr>
           <w:lang w:val="en-US"/>
         </w:rPr>
-        <w:t xml:space="preserve">Make a simple </w:t>
-      </w:r>
-      <w:proofErr w:type="spellStart"/>
-      <w:r>
-        <w:rPr>
-          <w:lang w:val="en-US"/>
-        </w:rPr>
-        <w:t>AnimationController</w:t>
-      </w:r>
-      <w:proofErr w:type="spellEnd"/>
-      <w:r>
-        <w:rPr>
-          <w:lang w:val="en-US"/>
-        </w:rPr>
-        <w:t xml:space="preserve"> that does the following</w:t>
+        <w:t>Make a simple AnimationController that does the following</w:t>
       </w:r>
     </w:p>
     <w:p>
@@ -717,21 +436,7 @@
         <w:rPr>
           <w:lang w:val="en-US"/>
         </w:rPr>
-        <w:t xml:space="preserve">Defaults to a </w:t>
-      </w:r>
-      <w:proofErr w:type="spellStart"/>
-      <w:r>
-        <w:rPr>
-          <w:lang w:val="en-US"/>
-        </w:rPr>
-        <w:t>BlendTree</w:t>
-      </w:r>
-      <w:proofErr w:type="spellEnd"/>
-      <w:r>
-        <w:rPr>
-          <w:lang w:val="en-US"/>
-        </w:rPr>
-        <w:t xml:space="preserve"> </w:t>
+        <w:t xml:space="preserve">Defaults to a BlendTree </w:t>
       </w:r>
       <w:r>
         <w:rPr>
@@ -749,21 +454,7 @@
         <w:rPr>
           <w:lang w:val="en-US"/>
         </w:rPr>
-        <w:t xml:space="preserve">, based on a Speed variable. Set this variable to the forwards input in your code using </w:t>
-      </w:r>
-      <w:proofErr w:type="spellStart"/>
-      <w:r>
-        <w:rPr>
-          <w:lang w:val="en-US"/>
-        </w:rPr>
-        <w:t>Animator.SetFloat</w:t>
-      </w:r>
-      <w:proofErr w:type="spellEnd"/>
-      <w:r>
-        <w:rPr>
-          <w:lang w:val="en-US"/>
-        </w:rPr>
-        <w:t>()</w:t>
+        <w:t>, based on a Speed variable. Set this variable to the forwards input in your code using Animator.SetFloat()</w:t>
       </w:r>
     </w:p>
     <w:p>
@@ -781,21 +472,7 @@
         <w:rPr>
           <w:lang w:val="en-US"/>
         </w:rPr>
-        <w:t xml:space="preserve">Have a Boolean value for </w:t>
-      </w:r>
-      <w:proofErr w:type="gramStart"/>
-      <w:r>
-        <w:rPr>
-          <w:lang w:val="en-US"/>
-        </w:rPr>
-        <w:t>jumping.</w:t>
-      </w:r>
-      <w:proofErr w:type="gramEnd"/>
-      <w:r>
-        <w:rPr>
-          <w:lang w:val="en-US"/>
-        </w:rPr>
-        <w:t xml:space="preserve"> Transition to a Jump node with the jump animation and the Grounded state based on this variable. Untick “Has Exit Time” for these transitions.</w:t>
+        <w:t>Have a Boolean value for jumping. Transition to a Jump node with the jump animation and the Grounded state based on this variable. Untick “Has Exit Time” for these transitions.</w:t>
       </w:r>
     </w:p>
     <w:p>
@@ -813,21 +490,7 @@
         <w:rPr>
           <w:lang w:val="en-US"/>
         </w:rPr>
-        <w:t xml:space="preserve">Do the same for a Crouch node, </w:t>
-      </w:r>
-      <w:proofErr w:type="spellStart"/>
-      <w:r>
-        <w:rPr>
-          <w:lang w:val="en-US"/>
-        </w:rPr>
-        <w:t>ie</w:t>
-      </w:r>
-      <w:proofErr w:type="spellEnd"/>
-      <w:r>
-        <w:rPr>
-          <w:lang w:val="en-US"/>
-        </w:rPr>
-        <w:t xml:space="preserve"> make another Boolean and hook up the transitions.</w:t>
+        <w:t>Do the same for a Crouch node, ie make another Boolean and hook up the transitions.</w:t>
       </w:r>
     </w:p>
     <w:p>
@@ -845,35 +508,7 @@
         <w:rPr>
           <w:lang w:val="en-US"/>
         </w:rPr>
-        <w:t xml:space="preserve">When you’re crouching, make sure that the </w:t>
-      </w:r>
-      <w:proofErr w:type="spellStart"/>
-      <w:r>
-        <w:rPr>
-          <w:lang w:val="en-US"/>
-        </w:rPr>
-        <w:t>CharacterController’s</w:t>
-      </w:r>
-      <w:proofErr w:type="spellEnd"/>
-      <w:r>
-        <w:rPr>
-          <w:lang w:val="en-US"/>
-        </w:rPr>
-        <w:t xml:space="preserve"> capsule is shrunk, so they can fit under low doors easily. Just change </w:t>
-      </w:r>
-      <w:proofErr w:type="spellStart"/>
-      <w:r>
-        <w:rPr>
-          <w:lang w:val="en-US"/>
-        </w:rPr>
-        <w:t>CharacterController.height</w:t>
-      </w:r>
-      <w:proofErr w:type="spellEnd"/>
-      <w:r>
-        <w:rPr>
-          <w:lang w:val="en-US"/>
-        </w:rPr>
-        <w:t xml:space="preserve"> in your code</w:t>
+        <w:t>When you’re crouching, make sure that the CharacterController’s capsule is shrunk, so they can fit under low doors easily. Just change CharacterController.height in your code</w:t>
       </w:r>
     </w:p>
     <w:p>
@@ -909,8 +544,6 @@
         </w:rPr>
         <w:t>How to give your character a cape</w:t>
       </w:r>
-      <w:bookmarkStart w:id="0" w:name="_GoBack"/>
-      <w:bookmarkEnd w:id="0"/>
     </w:p>
     <w:p>
       <w:pPr>
@@ -933,21 +566,7 @@
         <w:rPr>
           <w:lang w:val="en-US"/>
         </w:rPr>
-        <w:t xml:space="preserve"> Remove the </w:t>
-      </w:r>
-      <w:proofErr w:type="spellStart"/>
-      <w:r>
-        <w:rPr>
-          <w:lang w:val="en-US"/>
-        </w:rPr>
-        <w:t>MeshCollider</w:t>
-      </w:r>
-      <w:proofErr w:type="spellEnd"/>
-      <w:r>
-        <w:rPr>
-          <w:lang w:val="en-US"/>
-        </w:rPr>
-        <w:t>.</w:t>
+        <w:t xml:space="preserve"> Remove the MeshCollider.</w:t>
       </w:r>
     </w:p>
     <w:p>
@@ -965,49 +584,7 @@
         <w:rPr>
           <w:lang w:val="en-US"/>
         </w:rPr>
-        <w:t xml:space="preserve">Give the plane a Cloth component. This will automatically remove the </w:t>
-      </w:r>
-      <w:proofErr w:type="spellStart"/>
-      <w:r>
-        <w:rPr>
-          <w:lang w:val="en-US"/>
-        </w:rPr>
-        <w:t>MeshRenderer</w:t>
-      </w:r>
-      <w:proofErr w:type="spellEnd"/>
-      <w:r>
-        <w:rPr>
-          <w:lang w:val="en-US"/>
-        </w:rPr>
-        <w:t xml:space="preserve"> and add a </w:t>
-      </w:r>
-      <w:proofErr w:type="spellStart"/>
-      <w:r>
-        <w:rPr>
-          <w:lang w:val="en-US"/>
-        </w:rPr>
-        <w:t>SkinnedMeshRenderer</w:t>
-      </w:r>
-      <w:proofErr w:type="spellEnd"/>
-      <w:r>
-        <w:rPr>
-          <w:lang w:val="en-US"/>
-        </w:rPr>
-        <w:t xml:space="preserve">, while leaving the </w:t>
-      </w:r>
-      <w:proofErr w:type="spellStart"/>
-      <w:r>
-        <w:rPr>
-          <w:lang w:val="en-US"/>
-        </w:rPr>
-        <w:t>MeshFilter</w:t>
-      </w:r>
-      <w:proofErr w:type="spellEnd"/>
-      <w:r>
-        <w:rPr>
-          <w:lang w:val="en-US"/>
-        </w:rPr>
-        <w:t xml:space="preserve"> behind.</w:t>
+        <w:t>Give the plane a Cloth component. This will automatically remove the MeshRenderer and add a SkinnedMeshRenderer, while leaving the MeshFilter behind.</w:t>
       </w:r>
     </w:p>
     <w:p>
@@ -1025,21 +602,7 @@
         <w:rPr>
           <w:lang w:val="en-US"/>
         </w:rPr>
-        <w:t xml:space="preserve">In the Cloth tool for editing vertices, paint the first line of vertices on the shoulders to have a </w:t>
-      </w:r>
-      <w:proofErr w:type="spellStart"/>
-      <w:r>
-        <w:rPr>
-          <w:lang w:val="en-US"/>
-        </w:rPr>
-        <w:t>MaxDistance</w:t>
-      </w:r>
-      <w:proofErr w:type="spellEnd"/>
-      <w:r>
-        <w:rPr>
-          <w:lang w:val="en-US"/>
-        </w:rPr>
-        <w:t xml:space="preserve"> of 0.2, so they stay level with the character’s shoulders.</w:t>
+        <w:t>In the Cloth tool for editing vertices, paint the first line of vertices on the shoulders to have a MaxDistance of 0.2, so they stay level with the character’s shoulders.</w:t>
       </w:r>
     </w:p>
     <w:p>
@@ -1070,27 +633,25 @@
         <w:rPr>
           <w:lang w:val="en-US"/>
         </w:rPr>
-        <w:t xml:space="preserve">Add a </w:t>
-      </w:r>
-      <w:proofErr w:type="spellStart"/>
-      <w:r>
-        <w:rPr>
-          <w:lang w:val="en-US"/>
-        </w:rPr>
-        <w:t>CapsuleCollider</w:t>
-      </w:r>
-      <w:proofErr w:type="spellEnd"/>
-      <w:r>
-        <w:rPr>
-          <w:lang w:val="en-US"/>
-        </w:rPr>
-        <w:t xml:space="preserve"> to Spine02</w:t>
-      </w:r>
-      <w:r>
-        <w:rPr>
-          <w:lang w:val="en-US"/>
-        </w:rPr>
-        <w:t>, set id along the x-Axis and align it to fit the character’s chest. Err on the side of making it too big. Add to the Cloth’s list of Capsules. Test this.</w:t>
+        <w:t>Add a CapsuleCollider to Spine02</w:t>
+      </w:r>
+      <w:r>
+        <w:rPr>
+          <w:lang w:val="en-US"/>
+        </w:rPr>
+        <w:t>, set i</w:t>
+      </w:r>
+      <w:r>
+        <w:rPr>
+          <w:lang w:val="en-US"/>
+        </w:rPr>
+        <w:t>t</w:t>
+      </w:r>
+      <w:r>
+        <w:rPr>
+          <w:lang w:val="en-US"/>
+        </w:rPr>
+        <w:t xml:space="preserve"> along the x-Axis and align it to fit the character’s chest. Err on the side of making it too big. Add to the Cloth’s list of Capsules. Test this.</w:t>
       </w:r>
     </w:p>
     <w:p>
@@ -1108,21 +669,7 @@
         <w:rPr>
           <w:lang w:val="en-US"/>
         </w:rPr>
-        <w:t xml:space="preserve">Add a </w:t>
-      </w:r>
-      <w:proofErr w:type="spellStart"/>
-      <w:r>
-        <w:rPr>
-          <w:lang w:val="en-US"/>
-        </w:rPr>
-        <w:t>SphereCollider</w:t>
-      </w:r>
-      <w:proofErr w:type="spellEnd"/>
-      <w:r>
-        <w:rPr>
-          <w:lang w:val="en-US"/>
-        </w:rPr>
-        <w:t xml:space="preserve"> to the hips and Spine02. Add these as a pair to the Cloth and you’ll see the pear-shaped capsule it makes. Test again.</w:t>
+        <w:t>Add a SphereCollider to the hips and Spine02. Add these as a pair to the Cloth and you’ll see the pear-shaped capsule it makes. Test again.</w:t>
       </w:r>
     </w:p>
     <w:p>
@@ -1140,16 +687,40 @@
         <w:rPr>
           <w:lang w:val="en-US"/>
         </w:rPr>
-        <w:t xml:space="preserve">If you’ve added ragdoll to your character, you can add the leg and arm capsule colliders </w:t>
-      </w:r>
-      <w:proofErr w:type="gramStart"/>
-      <w:r>
-        <w:rPr>
-          <w:lang w:val="en-US"/>
-        </w:rPr>
-        <w:t>too</w:t>
-      </w:r>
-      <w:proofErr w:type="gramEnd"/>
+        <w:t xml:space="preserve">If you’ve added ragdoll to your character, you can add the leg and arm </w:t>
+      </w:r>
+      <w:r>
+        <w:rPr>
+          <w:lang w:val="en-US"/>
+        </w:rPr>
+        <w:t>C</w:t>
+      </w:r>
+      <w:r>
+        <w:rPr>
+          <w:lang w:val="en-US"/>
+        </w:rPr>
+        <w:t>apsule</w:t>
+      </w:r>
+      <w:r>
+        <w:rPr>
+          <w:lang w:val="en-US"/>
+        </w:rPr>
+        <w:t>C</w:t>
+      </w:r>
+      <w:bookmarkStart w:id="0" w:name="_GoBack"/>
+      <w:bookmarkEnd w:id="0"/>
+      <w:r>
+        <w:rPr>
+          <w:lang w:val="en-US"/>
+        </w:rPr>
+        <w:t>olliders to</w:t>
+      </w:r>
+      <w:r>
+        <w:rPr>
+          <w:lang w:val="en-US"/>
+        </w:rPr>
+        <w:t xml:space="preserve"> the Cloth’s list of capsules,</w:t>
+      </w:r>
       <w:r>
         <w:rPr>
           <w:lang w:val="en-US"/>

</xml_diff>